<commit_message>
SLoWMoTIoN Ver 1.20.6 : small push
</commit_message>
<xml_diff>
--- a/SLoWMoTIoN/RES/report/3/3-3 程式技術.docx
+++ b/SLoWMoTIoN/RES/report/3/3-3 程式技術.docx
@@ -58,7 +58,7 @@
           <w:p>
             <w:pPr>
               <w:rPr>
-                <w:rFonts w:ascii="標楷體" w:eastAsia="標楷體" w:hAnsi="標楷體" w:hint="eastAsia"/>
+                <w:rFonts w:ascii="標楷體" w:eastAsia="標楷體" w:hAnsi="標楷體"/>
               </w:rPr>
             </w:pPr>
             <w:r>
@@ -83,7 +83,21 @@
               <w:rPr>
                 <w:rFonts w:ascii="標楷體" w:eastAsia="標楷體" w:hAnsi="標楷體" w:hint="eastAsia"/>
               </w:rPr>
-              <w:t>以fstream讀取、寫入檔案</w:t>
+              <w:t>以</w:t>
+            </w:r>
+            <w:proofErr w:type="spellStart"/>
+            <w:r>
+              <w:rPr>
+                <w:rFonts w:ascii="標楷體" w:eastAsia="標楷體" w:hAnsi="標楷體" w:hint="eastAsia"/>
+              </w:rPr>
+              <w:t>fstream</w:t>
+            </w:r>
+            <w:proofErr w:type="spellEnd"/>
+            <w:r>
+              <w:rPr>
+                <w:rFonts w:ascii="標楷體" w:eastAsia="標楷體" w:hAnsi="標楷體" w:hint="eastAsia"/>
+              </w:rPr>
+              <w:t>讀取、寫入檔案</w:t>
             </w:r>
             <w:r>
               <w:rPr>
@@ -102,7 +116,7 @@
           <w:p>
             <w:pPr>
               <w:rPr>
-                <w:rFonts w:ascii="標楷體" w:eastAsia="標楷體" w:hAnsi="標楷體" w:hint="eastAsia"/>
+                <w:rFonts w:ascii="標楷體" w:eastAsia="標楷體" w:hAnsi="標楷體"/>
               </w:rPr>
             </w:pPr>
             <w:r>
@@ -127,7 +141,21 @@
               <w:rPr>
                 <w:rFonts w:ascii="標楷體" w:eastAsia="標楷體" w:hAnsi="標楷體" w:hint="eastAsia"/>
               </w:rPr>
-              <w:t>透過stringstream，以空白將字串切割，並能得到</w:t>
+              <w:t>透過</w:t>
+            </w:r>
+            <w:proofErr w:type="spellStart"/>
+            <w:r>
+              <w:rPr>
+                <w:rFonts w:ascii="標楷體" w:eastAsia="標楷體" w:hAnsi="標楷體" w:hint="eastAsia"/>
+              </w:rPr>
+              <w:t>stringstream</w:t>
+            </w:r>
+            <w:proofErr w:type="spellEnd"/>
+            <w:r>
+              <w:rPr>
+                <w:rFonts w:ascii="標楷體" w:eastAsia="標楷體" w:hAnsi="標楷體" w:hint="eastAsia"/>
+              </w:rPr>
+              <w:t>，以空白將字串切割，並能得到</w:t>
             </w:r>
             <w:r>
               <w:rPr>
@@ -152,7 +180,7 @@
           <w:p>
             <w:pPr>
               <w:rPr>
-                <w:rFonts w:ascii="標楷體" w:eastAsia="標楷體" w:hAnsi="標楷體" w:hint="eastAsia"/>
+                <w:rFonts w:ascii="標楷體" w:eastAsia="標楷體" w:hAnsi="標楷體"/>
               </w:rPr>
             </w:pPr>
             <w:r>
@@ -183,7 +211,21 @@
               <w:rPr>
                 <w:rFonts w:ascii="標楷體" w:eastAsia="標楷體" w:hAnsi="標楷體" w:hint="eastAsia"/>
               </w:rPr>
-              <w:t>透過stringstream讀取字串，</w:t>
+              <w:t>透過</w:t>
+            </w:r>
+            <w:proofErr w:type="spellStart"/>
+            <w:r>
+              <w:rPr>
+                <w:rFonts w:ascii="標楷體" w:eastAsia="標楷體" w:hAnsi="標楷體" w:hint="eastAsia"/>
+              </w:rPr>
+              <w:t>stringstream</w:t>
+            </w:r>
+            <w:proofErr w:type="spellEnd"/>
+            <w:r>
+              <w:rPr>
+                <w:rFonts w:ascii="標楷體" w:eastAsia="標楷體" w:hAnsi="標楷體" w:hint="eastAsia"/>
+              </w:rPr>
+              <w:t>讀取字串，</w:t>
             </w:r>
             <w:r>
               <w:rPr>
@@ -214,7 +256,7 @@
           <w:p>
             <w:pPr>
               <w:rPr>
-                <w:rFonts w:ascii="標楷體" w:eastAsia="標楷體" w:hAnsi="標楷體" w:hint="eastAsia"/>
+                <w:rFonts w:ascii="標楷體" w:eastAsia="標楷體" w:hAnsi="標楷體"/>
               </w:rPr>
             </w:pPr>
             <w:r>
@@ -245,7 +287,7 @@
           <w:p>
             <w:pPr>
               <w:rPr>
-                <w:rFonts w:ascii="標楷體" w:eastAsia="標楷體" w:hAnsi="標楷體" w:hint="eastAsia"/>
+                <w:rFonts w:ascii="標楷體" w:eastAsia="標楷體" w:hAnsi="標楷體"/>
               </w:rPr>
             </w:pPr>
             <w:r>
@@ -328,12 +370,14 @@
               </w:rPr>
               <w:t>賦予圖層，並交由圖層管理器(</w:t>
             </w:r>
+            <w:proofErr w:type="spellStart"/>
             <w:r>
               <w:rPr>
                 <w:rFonts w:ascii="標楷體" w:eastAsia="標楷體" w:hAnsi="標楷體"/>
               </w:rPr>
               <w:t>layerManager</w:t>
             </w:r>
+            <w:proofErr w:type="spellEnd"/>
             <w:r>
               <w:rPr>
                 <w:rFonts w:ascii="標楷體" w:eastAsia="標楷體" w:hAnsi="標楷體" w:hint="eastAsia"/>
@@ -447,7 +491,21 @@
               <w:rPr>
                 <w:rFonts w:ascii="標楷體" w:eastAsia="標楷體" w:hAnsi="標楷體" w:hint="eastAsia"/>
               </w:rPr>
-              <w:t>為最大圖層數時停止，如此一來，圖層叫小的圖片/動畫/動作會先被呼叫顯示，而圖層大的則後呼叫顯</w:t>
+              <w:t>為最大圖層數時停止，如此</w:t>
+            </w:r>
+            <w:proofErr w:type="gramStart"/>
+            <w:r>
+              <w:rPr>
+                <w:rFonts w:ascii="標楷體" w:eastAsia="標楷體" w:hAnsi="標楷體" w:hint="eastAsia"/>
+              </w:rPr>
+              <w:t>一來，圖層叫</w:t>
+            </w:r>
+            <w:proofErr w:type="gramEnd"/>
+            <w:r>
+              <w:rPr>
+                <w:rFonts w:ascii="標楷體" w:eastAsia="標楷體" w:hAnsi="標楷體" w:hint="eastAsia"/>
+              </w:rPr>
+              <w:t>小的圖片/動畫/動作會先被呼叫顯示，而圖層大的則後呼叫顯</w:t>
             </w:r>
             <w:r>
               <w:rPr>
@@ -459,7 +517,7 @@
           <w:p>
             <w:pPr>
               <w:rPr>
-                <w:rFonts w:ascii="標楷體" w:eastAsia="標楷體" w:hAnsi="標楷體" w:hint="eastAsia"/>
+                <w:rFonts w:ascii="標楷體" w:eastAsia="標楷體" w:hAnsi="標楷體"/>
               </w:rPr>
             </w:pPr>
             <w:r>
@@ -516,7 +574,21 @@
               <w:rPr>
                 <w:rFonts w:ascii="標楷體" w:eastAsia="標楷體" w:hAnsi="標楷體" w:hint="eastAsia"/>
               </w:rPr>
-              <w:t>對話管理器(CDialogManager)</w:t>
+              <w:t>對話管理器(</w:t>
+            </w:r>
+            <w:proofErr w:type="spellStart"/>
+            <w:r>
+              <w:rPr>
+                <w:rFonts w:ascii="標楷體" w:eastAsia="標楷體" w:hAnsi="標楷體" w:hint="eastAsia"/>
+              </w:rPr>
+              <w:t>CDialogManager</w:t>
+            </w:r>
+            <w:proofErr w:type="spellEnd"/>
+            <w:r>
+              <w:rPr>
+                <w:rFonts w:ascii="標楷體" w:eastAsia="標楷體" w:hAnsi="標楷體" w:hint="eastAsia"/>
+              </w:rPr>
+              <w:t>)</w:t>
             </w:r>
             <w:r>
               <w:rPr>
@@ -541,20 +613,70 @@
               <w:rPr>
                 <w:rFonts w:ascii="標楷體" w:eastAsia="標楷體" w:hAnsi="標楷體" w:hint="eastAsia"/>
               </w:rPr>
-              <w:t>對話主體(CDialog)能夠以fstream讀寫檔案，配合字串分析，取得</w:t>
-            </w:r>
-            <w:r>
-              <w:rPr>
-                <w:rFonts w:ascii="標楷體" w:eastAsia="標楷體" w:hAnsi="標楷體" w:hint="eastAsia"/>
-              </w:rPr>
-              <w:t>對話文本中「誰說了什麼話」</w:t>
-            </w:r>
-            <w:r>
-              <w:rPr>
-                <w:rFonts w:ascii="標楷體" w:eastAsia="標楷體" w:hAnsi="標楷體" w:hint="eastAsia"/>
-              </w:rPr>
-              <w:t>，而對話管理器CDialogManager</w:t>
-            </w:r>
+              <w:t>對話主體(</w:t>
+            </w:r>
+            <w:proofErr w:type="spellStart"/>
+            <w:r>
+              <w:rPr>
+                <w:rFonts w:ascii="標楷體" w:eastAsia="標楷體" w:hAnsi="標楷體" w:hint="eastAsia"/>
+              </w:rPr>
+              <w:t>CDialog</w:t>
+            </w:r>
+            <w:proofErr w:type="spellEnd"/>
+            <w:r>
+              <w:rPr>
+                <w:rFonts w:ascii="標楷體" w:eastAsia="標楷體" w:hAnsi="標楷體" w:hint="eastAsia"/>
+              </w:rPr>
+              <w:t>)能夠以</w:t>
+            </w:r>
+            <w:proofErr w:type="spellStart"/>
+            <w:r>
+              <w:rPr>
+                <w:rFonts w:ascii="標楷體" w:eastAsia="標楷體" w:hAnsi="標楷體" w:hint="eastAsia"/>
+              </w:rPr>
+              <w:t>fstream</w:t>
+            </w:r>
+            <w:proofErr w:type="spellEnd"/>
+            <w:r>
+              <w:rPr>
+                <w:rFonts w:ascii="標楷體" w:eastAsia="標楷體" w:hAnsi="標楷體" w:hint="eastAsia"/>
+              </w:rPr>
+              <w:t>讀寫檔案，配合字串分析，取得</w:t>
+            </w:r>
+            <w:r>
+              <w:rPr>
+                <w:rFonts w:ascii="標楷體" w:eastAsia="標楷體" w:hAnsi="標楷體" w:hint="eastAsia"/>
+              </w:rPr>
+              <w:t>對話文本中「</w:t>
+            </w:r>
+            <w:proofErr w:type="gramStart"/>
+            <w:r>
+              <w:rPr>
+                <w:rFonts w:ascii="標楷體" w:eastAsia="標楷體" w:hAnsi="標楷體" w:hint="eastAsia"/>
+              </w:rPr>
+              <w:t>誰說了什麼</w:t>
+            </w:r>
+            <w:proofErr w:type="gramEnd"/>
+            <w:r>
+              <w:rPr>
+                <w:rFonts w:ascii="標楷體" w:eastAsia="標楷體" w:hAnsi="標楷體" w:hint="eastAsia"/>
+              </w:rPr>
+              <w:t>話」</w:t>
+            </w:r>
+            <w:r>
+              <w:rPr>
+                <w:rFonts w:ascii="標楷體" w:eastAsia="標楷體" w:hAnsi="標楷體" w:hint="eastAsia"/>
+              </w:rPr>
+              <w:t>，而對話管理器</w:t>
+            </w:r>
+            <w:proofErr w:type="spellStart"/>
+            <w:r>
+              <w:rPr>
+                <w:rFonts w:ascii="標楷體" w:eastAsia="標楷體" w:hAnsi="標楷體" w:hint="eastAsia"/>
+              </w:rPr>
+              <w:t>CDialogManager</w:t>
+            </w:r>
+            <w:proofErr w:type="spellEnd"/>
             <w:r>
               <w:rPr>
                 <w:rFonts w:ascii="標楷體" w:eastAsia="標楷體" w:hAnsi="標楷體" w:hint="eastAsia"/>
@@ -601,7 +723,21 @@
               <w:rPr>
                 <w:rFonts w:ascii="標楷體" w:eastAsia="標楷體" w:hAnsi="標楷體" w:hint="eastAsia"/>
               </w:rPr>
-              <w:t>顯示對話(showText)。</w:t>
+              <w:t>顯示對話(</w:t>
+            </w:r>
+            <w:proofErr w:type="spellStart"/>
+            <w:r>
+              <w:rPr>
+                <w:rFonts w:ascii="標楷體" w:eastAsia="標楷體" w:hAnsi="標楷體" w:hint="eastAsia"/>
+              </w:rPr>
+              <w:t>showText</w:t>
+            </w:r>
+            <w:proofErr w:type="spellEnd"/>
+            <w:r>
+              <w:rPr>
+                <w:rFonts w:ascii="標楷體" w:eastAsia="標楷體" w:hAnsi="標楷體" w:hint="eastAsia"/>
+              </w:rPr>
+              <w:t>)。</w:t>
             </w:r>
           </w:p>
           <w:p>
@@ -628,12 +764,14 @@
               </w:rPr>
               <w:t>以指標取得指定的</w:t>
             </w:r>
+            <w:proofErr w:type="spellStart"/>
             <w:r>
               <w:rPr>
                 <w:rFonts w:ascii="標楷體" w:eastAsia="標楷體" w:hAnsi="標楷體" w:hint="eastAsia"/>
               </w:rPr>
               <w:t>CDialog</w:t>
             </w:r>
+            <w:proofErr w:type="spellEnd"/>
             <w:r>
               <w:rPr>
                 <w:rFonts w:ascii="標楷體" w:eastAsia="標楷體" w:hAnsi="標楷體" w:hint="eastAsia"/>
@@ -650,8 +788,16 @@
               <w:rPr>
                 <w:rFonts w:ascii="標楷體" w:eastAsia="標楷體" w:hAnsi="標楷體" w:hint="eastAsia"/>
               </w:rPr>
-              <w:t>結束對話則將指標還為nullptr</w:t>
-            </w:r>
+              <w:t>結束對話則將指標還為</w:t>
+            </w:r>
+            <w:proofErr w:type="spellStart"/>
+            <w:r>
+              <w:rPr>
+                <w:rFonts w:ascii="標楷體" w:eastAsia="標楷體" w:hAnsi="標楷體" w:hint="eastAsia"/>
+              </w:rPr>
+              <w:t>nullptr</w:t>
+            </w:r>
+            <w:proofErr w:type="spellEnd"/>
             <w:r>
               <w:rPr>
                 <w:rFonts w:ascii="標楷體" w:eastAsia="標楷體" w:hAnsi="標楷體" w:hint="eastAsia"/>
@@ -668,7 +814,21 @@
               <w:rPr>
                 <w:rFonts w:ascii="標楷體" w:eastAsia="標楷體" w:hAnsi="標楷體" w:hint="eastAsia"/>
               </w:rPr>
-              <w:t>會取得指定的CDialog的字串，</w:t>
+              <w:t>會取得指定的</w:t>
+            </w:r>
+            <w:proofErr w:type="spellStart"/>
+            <w:r>
+              <w:rPr>
+                <w:rFonts w:ascii="標楷體" w:eastAsia="標楷體" w:hAnsi="標楷體" w:hint="eastAsia"/>
+              </w:rPr>
+              <w:t>CDialog</w:t>
+            </w:r>
+            <w:proofErr w:type="spellEnd"/>
+            <w:r>
+              <w:rPr>
+                <w:rFonts w:ascii="標楷體" w:eastAsia="標楷體" w:hAnsi="標楷體" w:hint="eastAsia"/>
+              </w:rPr>
+              <w:t>的字串，</w:t>
             </w:r>
             <w:r>
               <w:rPr>
@@ -722,7 +882,7 @@
           <w:p>
             <w:pPr>
               <w:rPr>
-                <w:rFonts w:ascii="標楷體" w:eastAsia="標楷體" w:hAnsi="標楷體" w:hint="eastAsia"/>
+                <w:rFonts w:ascii="標楷體" w:eastAsia="標楷體" w:hAnsi="標楷體"/>
               </w:rPr>
             </w:pPr>
             <w:r>
@@ -748,6 +908,25 @@
                 <w:rFonts w:ascii="標楷體" w:eastAsia="標楷體" w:hAnsi="標楷體" w:hint="eastAsia"/>
               </w:rPr>
               <w:t>來達成</w:t>
+            </w:r>
+            <w:r>
+              <w:rPr>
+                <w:rFonts w:ascii="標楷體" w:eastAsia="標楷體" w:hAnsi="標楷體" w:hint="eastAsia"/>
+              </w:rPr>
+              <w:t>。</w:t>
+            </w:r>
+          </w:p>
+          <w:p>
+            <w:pPr>
+              <w:rPr>
+                <w:rFonts w:ascii="標楷體" w:eastAsia="標楷體" w:hAnsi="標楷體"/>
+              </w:rPr>
+            </w:pPr>
+            <w:r>
+              <w:rPr>
+                <w:rFonts w:ascii="標楷體" w:eastAsia="標楷體" w:hAnsi="標楷體" w:hint="eastAsia"/>
+              </w:rPr>
+              <w:t>為了方便讓對話能在任何地方被觸發，因此對話管理器設成static</w:t>
             </w:r>
             <w:r>
               <w:rPr>
@@ -797,7 +976,21 @@
               <w:rPr>
                 <w:rFonts w:ascii="標楷體" w:eastAsia="標楷體" w:hAnsi="標楷體" w:hint="eastAsia"/>
               </w:rPr>
-              <w:t>圖片+對話的方式呈現，同樣由結局管理器(CEndManager)統一管理所有結局</w:t>
+              <w:t>圖片+對話的方式呈現，同樣由結局管理器(</w:t>
+            </w:r>
+            <w:proofErr w:type="spellStart"/>
+            <w:r>
+              <w:rPr>
+                <w:rFonts w:ascii="標楷體" w:eastAsia="標楷體" w:hAnsi="標楷體" w:hint="eastAsia"/>
+              </w:rPr>
+              <w:t>CEndManager</w:t>
+            </w:r>
+            <w:proofErr w:type="spellEnd"/>
+            <w:r>
+              <w:rPr>
+                <w:rFonts w:ascii="標楷體" w:eastAsia="標楷體" w:hAnsi="標楷體" w:hint="eastAsia"/>
+              </w:rPr>
+              <w:t>)統一管理所有結局</w:t>
             </w:r>
             <w:r>
               <w:rPr>
@@ -828,7 +1021,21 @@
               <w:rPr>
                 <w:rFonts w:ascii="標楷體" w:eastAsia="標楷體" w:hAnsi="標楷體" w:hint="eastAsia"/>
               </w:rPr>
-              <w:t>結局具有多組圖+多組對話，</w:t>
+              <w:t>結局具有</w:t>
+            </w:r>
+            <w:proofErr w:type="gramStart"/>
+            <w:r>
+              <w:rPr>
+                <w:rFonts w:ascii="標楷體" w:eastAsia="標楷體" w:hAnsi="標楷體" w:hint="eastAsia"/>
+              </w:rPr>
+              <w:t>多組圖</w:t>
+            </w:r>
+            <w:proofErr w:type="gramEnd"/>
+            <w:r>
+              <w:rPr>
+                <w:rFonts w:ascii="標楷體" w:eastAsia="標楷體" w:hAnsi="標楷體" w:hint="eastAsia"/>
+              </w:rPr>
+              <w:t>+多組對話，</w:t>
             </w:r>
             <w:r>
               <w:rPr>
@@ -846,7 +1053,21 @@
               <w:rPr>
                 <w:rFonts w:ascii="標楷體" w:eastAsia="標楷體" w:hAnsi="標楷體" w:hint="eastAsia"/>
               </w:rPr>
-              <w:t>結束。結局管理器(CEndM</w:t>
+              <w:t>結束。結局管理器</w:t>
+            </w:r>
+            <w:r>
+              <w:rPr>
+                <w:rFonts w:ascii="標楷體" w:eastAsia="標楷體" w:hAnsi="標楷體" w:hint="eastAsia"/>
+              </w:rPr>
+              <w:lastRenderedPageBreak/>
+              <w:t>(</w:t>
+            </w:r>
+            <w:proofErr w:type="spellStart"/>
+            <w:r>
+              <w:rPr>
+                <w:rFonts w:ascii="標楷體" w:eastAsia="標楷體" w:hAnsi="標楷體" w:hint="eastAsia"/>
+              </w:rPr>
+              <w:t>CEndM</w:t>
             </w:r>
             <w:r>
               <w:rPr>
@@ -854,6 +1075,7 @@
               </w:rPr>
               <w:t>anager</w:t>
             </w:r>
+            <w:proofErr w:type="spellEnd"/>
             <w:r>
               <w:rPr>
                 <w:rFonts w:ascii="標楷體" w:eastAsia="標楷體" w:hAnsi="標楷體" w:hint="eastAsia"/>
@@ -894,14 +1116,21 @@
               <w:rPr>
                 <w:rFonts w:ascii="標楷體" w:eastAsia="標楷體" w:hAnsi="標楷體" w:hint="eastAsia"/>
               </w:rPr>
-              <w:t>透過fstream讀取與寫入</w:t>
-            </w:r>
-            <w:r>
-              <w:rPr>
-                <w:rFonts w:ascii="標楷體" w:eastAsia="標楷體" w:hAnsi="標楷體" w:hint="eastAsia"/>
-              </w:rPr>
-              <w:lastRenderedPageBreak/>
-              <w:t>「</w:t>
+              <w:t>透過</w:t>
+            </w:r>
+            <w:proofErr w:type="spellStart"/>
+            <w:r>
+              <w:rPr>
+                <w:rFonts w:ascii="標楷體" w:eastAsia="標楷體" w:hAnsi="標楷體" w:hint="eastAsia"/>
+              </w:rPr>
+              <w:t>fstream</w:t>
+            </w:r>
+            <w:proofErr w:type="spellEnd"/>
+            <w:r>
+              <w:rPr>
+                <w:rFonts w:ascii="標楷體" w:eastAsia="標楷體" w:hAnsi="標楷體" w:hint="eastAsia"/>
+              </w:rPr>
+              <w:t>讀取與寫入「</w:t>
             </w:r>
             <w:r>
               <w:rPr>
@@ -925,7 +1154,7 @@
           <w:p>
             <w:pPr>
               <w:rPr>
-                <w:rFonts w:ascii="標楷體" w:eastAsia="標楷體" w:hAnsi="標楷體" w:hint="eastAsia"/>
+                <w:rFonts w:ascii="標楷體" w:eastAsia="標楷體" w:hAnsi="標楷體"/>
               </w:rPr>
             </w:pPr>
             <w:r>
@@ -950,7 +1179,35 @@
               <w:rPr>
                 <w:rFonts w:ascii="標楷體" w:eastAsia="標楷體" w:hAnsi="標楷體" w:hint="eastAsia"/>
               </w:rPr>
-              <w:t>其透明度以MFC自帶的CBitmap以及CDC內的alphaBlend函式達</w:t>
+              <w:t>其透明度以MFC自帶的</w:t>
+            </w:r>
+            <w:proofErr w:type="spellStart"/>
+            <w:r>
+              <w:rPr>
+                <w:rFonts w:ascii="標楷體" w:eastAsia="標楷體" w:hAnsi="標楷體" w:hint="eastAsia"/>
+              </w:rPr>
+              <w:t>CBitmap</w:t>
+            </w:r>
+            <w:proofErr w:type="spellEnd"/>
+            <w:r>
+              <w:rPr>
+                <w:rFonts w:ascii="標楷體" w:eastAsia="標楷體" w:hAnsi="標楷體" w:hint="eastAsia"/>
+              </w:rPr>
+              <w:t>以及CDC內的</w:t>
+            </w:r>
+            <w:proofErr w:type="spellStart"/>
+            <w:r>
+              <w:rPr>
+                <w:rFonts w:ascii="標楷體" w:eastAsia="標楷體" w:hAnsi="標楷體" w:hint="eastAsia"/>
+              </w:rPr>
+              <w:t>alphaBlend</w:t>
+            </w:r>
+            <w:proofErr w:type="spellEnd"/>
+            <w:r>
+              <w:rPr>
+                <w:rFonts w:ascii="標楷體" w:eastAsia="標楷體" w:hAnsi="標楷體" w:hint="eastAsia"/>
+              </w:rPr>
+              <w:t>函式達</w:t>
             </w:r>
             <w:r>
               <w:rPr>
@@ -969,7 +1226,7 @@
           <w:p>
             <w:pPr>
               <w:rPr>
-                <w:rFonts w:ascii="標楷體" w:eastAsia="標楷體" w:hAnsi="標楷體" w:hint="eastAsia"/>
+                <w:rFonts w:ascii="標楷體" w:eastAsia="標楷體" w:hAnsi="標楷體"/>
               </w:rPr>
             </w:pPr>
             <w:r>
@@ -988,20 +1245,56 @@
           <w:p>
             <w:pPr>
               <w:rPr>
-                <w:rFonts w:ascii="標楷體" w:eastAsia="標楷體" w:hAnsi="標楷體" w:hint="eastAsia"/>
-              </w:rPr>
-            </w:pPr>
-            <w:r>
-              <w:rPr>
-                <w:rFonts w:ascii="標楷體" w:eastAsia="標楷體" w:hAnsi="標楷體" w:hint="eastAsia"/>
-              </w:rPr>
-              <w:t>使用MFC自帶的CBitmap以及CDC內的alphaBlend函式達成，</w:t>
-            </w:r>
-            <w:r>
-              <w:rPr>
-                <w:rFonts w:ascii="標楷體" w:eastAsia="標楷體" w:hAnsi="標楷體" w:hint="eastAsia"/>
-              </w:rPr>
-              <w:t>CBitmap雖然本身並不帶透明度，但</w:t>
+                <w:rFonts w:ascii="標楷體" w:eastAsia="標楷體" w:hAnsi="標楷體"/>
+              </w:rPr>
+            </w:pPr>
+            <w:r>
+              <w:rPr>
+                <w:rFonts w:ascii="標楷體" w:eastAsia="標楷體" w:hAnsi="標楷體" w:hint="eastAsia"/>
+              </w:rPr>
+              <w:t>使用MFC自帶的</w:t>
+            </w:r>
+            <w:proofErr w:type="spellStart"/>
+            <w:r>
+              <w:rPr>
+                <w:rFonts w:ascii="標楷體" w:eastAsia="標楷體" w:hAnsi="標楷體" w:hint="eastAsia"/>
+              </w:rPr>
+              <w:t>CBitmap</w:t>
+            </w:r>
+            <w:proofErr w:type="spellEnd"/>
+            <w:r>
+              <w:rPr>
+                <w:rFonts w:ascii="標楷體" w:eastAsia="標楷體" w:hAnsi="標楷體" w:hint="eastAsia"/>
+              </w:rPr>
+              <w:t>以及CDC內的</w:t>
+            </w:r>
+            <w:proofErr w:type="spellStart"/>
+            <w:r>
+              <w:rPr>
+                <w:rFonts w:ascii="標楷體" w:eastAsia="標楷體" w:hAnsi="標楷體" w:hint="eastAsia"/>
+              </w:rPr>
+              <w:t>alphaBlend</w:t>
+            </w:r>
+            <w:proofErr w:type="spellEnd"/>
+            <w:r>
+              <w:rPr>
+                <w:rFonts w:ascii="標楷體" w:eastAsia="標楷體" w:hAnsi="標楷體" w:hint="eastAsia"/>
+              </w:rPr>
+              <w:t>函式達成，</w:t>
+            </w:r>
+            <w:proofErr w:type="spellStart"/>
+            <w:r>
+              <w:rPr>
+                <w:rFonts w:ascii="標楷體" w:eastAsia="標楷體" w:hAnsi="標楷體" w:hint="eastAsia"/>
+              </w:rPr>
+              <w:t>CBitmap</w:t>
+            </w:r>
+            <w:proofErr w:type="spellEnd"/>
+            <w:r>
+              <w:rPr>
+                <w:rFonts w:ascii="標楷體" w:eastAsia="標楷體" w:hAnsi="標楷體" w:hint="eastAsia"/>
+              </w:rPr>
+              <w:t>雖然本身並不帶透明度，但</w:t>
             </w:r>
             <w:r>
               <w:rPr>
@@ -1015,24 +1308,28 @@
               </w:rPr>
               <w:t>傳給</w:t>
             </w:r>
+            <w:proofErr w:type="spellStart"/>
             <w:r>
               <w:rPr>
                 <w:rFonts w:ascii="標楷體" w:eastAsia="標楷體" w:hAnsi="標楷體" w:hint="eastAsia"/>
               </w:rPr>
               <w:t>alphaBlend</w:t>
             </w:r>
+            <w:proofErr w:type="spellEnd"/>
             <w:r>
               <w:rPr>
                 <w:rFonts w:ascii="標楷體" w:eastAsia="標楷體" w:hAnsi="標楷體" w:hint="eastAsia"/>
               </w:rPr>
               <w:t>，並在</w:t>
             </w:r>
+            <w:proofErr w:type="spellStart"/>
             <w:r>
               <w:rPr>
                 <w:rFonts w:ascii="標楷體" w:eastAsia="標楷體" w:hAnsi="標楷體" w:hint="eastAsia"/>
               </w:rPr>
               <w:t>alphaBlend</w:t>
             </w:r>
+            <w:proofErr w:type="spellEnd"/>
             <w:r>
               <w:rPr>
                 <w:rFonts w:ascii="標楷體" w:eastAsia="標楷體" w:hAnsi="標楷體" w:hint="eastAsia"/>
@@ -1043,7 +1340,21 @@
               <w:rPr>
                 <w:rFonts w:ascii="標楷體" w:eastAsia="標楷體" w:hAnsi="標楷體" w:hint="eastAsia"/>
               </w:rPr>
-              <w:t>將CBitmap已帶透明的效果顯示。</w:t>
+              <w:t>將</w:t>
+            </w:r>
+            <w:proofErr w:type="spellStart"/>
+            <w:r>
+              <w:rPr>
+                <w:rFonts w:ascii="標楷體" w:eastAsia="標楷體" w:hAnsi="標楷體" w:hint="eastAsia"/>
+              </w:rPr>
+              <w:t>CBitmap</w:t>
+            </w:r>
+            <w:proofErr w:type="spellEnd"/>
+            <w:r>
+              <w:rPr>
+                <w:rFonts w:ascii="標楷體" w:eastAsia="標楷體" w:hAnsi="標楷體" w:hint="eastAsia"/>
+              </w:rPr>
+              <w:t>已帶透明的效果顯示。</w:t>
             </w:r>
           </w:p>
         </w:tc>
@@ -1056,7 +1367,7 @@
           <w:p>
             <w:pPr>
               <w:rPr>
-                <w:rFonts w:ascii="標楷體" w:eastAsia="標楷體" w:hAnsi="標楷體" w:hint="eastAsia"/>
+                <w:rFonts w:ascii="標楷體" w:eastAsia="標楷體" w:hAnsi="標楷體"/>
               </w:rPr>
             </w:pPr>
             <w:r>
@@ -1094,8 +1405,44 @@
               <w:rPr>
                 <w:rFonts w:ascii="標楷體" w:eastAsia="標楷體" w:hAnsi="標楷體" w:hint="eastAsia"/>
               </w:rPr>
-              <w:t>資料夾操作藉由dirent.h達成，dirent.h為unix</w:t>
-            </w:r>
+              <w:t>資料夾操作藉由</w:t>
+            </w:r>
+            <w:proofErr w:type="spellStart"/>
+            <w:r>
+              <w:rPr>
+                <w:rFonts w:ascii="標楷體" w:eastAsia="標楷體" w:hAnsi="標楷體" w:hint="eastAsia"/>
+              </w:rPr>
+              <w:t>dirent.h</w:t>
+            </w:r>
+            <w:proofErr w:type="spellEnd"/>
+            <w:r>
+              <w:rPr>
+                <w:rFonts w:ascii="標楷體" w:eastAsia="標楷體" w:hAnsi="標楷體" w:hint="eastAsia"/>
+              </w:rPr>
+              <w:t>達成，</w:t>
+            </w:r>
+            <w:proofErr w:type="spellStart"/>
+            <w:r>
+              <w:rPr>
+                <w:rFonts w:ascii="標楷體" w:eastAsia="標楷體" w:hAnsi="標楷體" w:hint="eastAsia"/>
+              </w:rPr>
+              <w:t>dirent.h</w:t>
+            </w:r>
+            <w:proofErr w:type="spellEnd"/>
+            <w:r>
+              <w:rPr>
+                <w:rFonts w:ascii="標楷體" w:eastAsia="標楷體" w:hAnsi="標楷體" w:hint="eastAsia"/>
+              </w:rPr>
+              <w:t>為</w:t>
+            </w:r>
+            <w:proofErr w:type="spellStart"/>
+            <w:r>
+              <w:rPr>
+                <w:rFonts w:ascii="標楷體" w:eastAsia="標楷體" w:hAnsi="標楷體" w:hint="eastAsia"/>
+              </w:rPr>
+              <w:t>unix</w:t>
+            </w:r>
+            <w:proofErr w:type="spellEnd"/>
             <w:r>
               <w:rPr>
                 <w:rFonts w:ascii="標楷體" w:eastAsia="標楷體" w:hAnsi="標楷體" w:hint="eastAsia"/>
@@ -1118,13 +1465,27 @@
               <w:rPr>
                 <w:rFonts w:ascii="標楷體" w:eastAsia="標楷體" w:hAnsi="標楷體" w:hint="eastAsia"/>
               </w:rPr>
-              <w:t>能相容於Windows系統的dirent.h。</w:t>
-            </w:r>
-          </w:p>
-          <w:p>
-            <w:pPr>
-              <w:rPr>
-                <w:rFonts w:ascii="標楷體" w:eastAsia="標楷體" w:hAnsi="標楷體" w:hint="eastAsia"/>
+              <w:t>能相容於Windows系統的</w:t>
+            </w:r>
+            <w:proofErr w:type="spellStart"/>
+            <w:r>
+              <w:rPr>
+                <w:rFonts w:ascii="標楷體" w:eastAsia="標楷體" w:hAnsi="標楷體" w:hint="eastAsia"/>
+              </w:rPr>
+              <w:t>dirent.h</w:t>
+            </w:r>
+            <w:proofErr w:type="spellEnd"/>
+            <w:r>
+              <w:rPr>
+                <w:rFonts w:ascii="標楷體" w:eastAsia="標楷體" w:hAnsi="標楷體" w:hint="eastAsia"/>
+              </w:rPr>
+              <w:t>。</w:t>
+            </w:r>
+          </w:p>
+          <w:p>
+            <w:pPr>
+              <w:rPr>
+                <w:rFonts w:ascii="標楷體" w:eastAsia="標楷體" w:hAnsi="標楷體"/>
               </w:rPr>
             </w:pPr>
             <w:r>
@@ -1139,12 +1500,21 @@
               </w:rPr>
               <w:t>hile</w:t>
             </w:r>
-            <w:r>
-              <w:rPr>
-                <w:rFonts w:ascii="標楷體" w:eastAsia="標楷體" w:hAnsi="標楷體" w:hint="eastAsia"/>
-              </w:rPr>
-              <w:t>迴圈以及</w:t>
-            </w:r>
+            <w:proofErr w:type="gramStart"/>
+            <w:r>
+              <w:rPr>
+                <w:rFonts w:ascii="標楷體" w:eastAsia="標楷體" w:hAnsi="標楷體" w:hint="eastAsia"/>
+              </w:rPr>
+              <w:t>迴</w:t>
+            </w:r>
+            <w:proofErr w:type="gramEnd"/>
+            <w:r>
+              <w:rPr>
+                <w:rFonts w:ascii="標楷體" w:eastAsia="標楷體" w:hAnsi="標楷體" w:hint="eastAsia"/>
+              </w:rPr>
+              <w:t>圈以及</w:t>
+            </w:r>
+            <w:proofErr w:type="spellStart"/>
             <w:r>
               <w:rPr>
                 <w:rFonts w:ascii="標楷體" w:eastAsia="標楷體" w:hAnsi="標楷體" w:hint="eastAsia"/>
@@ -1163,6 +1533,7 @@
               </w:rPr>
               <w:t>ddir</w:t>
             </w:r>
+            <w:proofErr w:type="spellEnd"/>
             <w:r>
               <w:rPr>
                 <w:rFonts w:ascii="標楷體" w:eastAsia="標楷體" w:hAnsi="標楷體"/>
@@ -1245,17 +1616,17 @@
           <w:p>
             <w:pPr>
               <w:rPr>
-                <w:rFonts w:ascii="標楷體" w:eastAsia="標楷體" w:hAnsi="標楷體" w:hint="eastAsia"/>
-              </w:rPr>
-            </w:pPr>
-            <w:bookmarkStart w:id="0" w:name="_GoBack"/>
-            <w:bookmarkEnd w:id="0"/>
+                <w:rFonts w:ascii="標楷體" w:eastAsia="標楷體" w:hAnsi="標楷體"/>
+              </w:rPr>
+            </w:pPr>
+            <w:proofErr w:type="spellStart"/>
             <w:r>
               <w:rPr>
                 <w:rFonts w:ascii="標楷體" w:eastAsia="標楷體" w:hAnsi="標楷體"/>
               </w:rPr>
               <w:t>Github</w:t>
             </w:r>
+            <w:proofErr w:type="spellEnd"/>
             <w:r>
               <w:rPr>
                 <w:rFonts w:ascii="標楷體" w:eastAsia="標楷體" w:hAnsi="標楷體" w:hint="eastAsia"/>
@@ -1271,6 +1642,73 @@
                 <w:t>https://github.com/tronkko/dirent</w:t>
               </w:r>
             </w:hyperlink>
+          </w:p>
+        </w:tc>
+      </w:tr>
+      <w:tr>
+        <w:tc>
+          <w:tcPr>
+            <w:tcW w:w="1696" w:type="dxa"/>
+          </w:tcPr>
+          <w:p>
+            <w:pPr>
+              <w:rPr>
+                <w:rFonts w:ascii="標楷體" w:eastAsia="標楷體" w:hAnsi="標楷體" w:hint="eastAsia"/>
+              </w:rPr>
+            </w:pPr>
+            <w:bookmarkStart w:id="0" w:name="_GoBack"/>
+            <w:bookmarkEnd w:id="0"/>
+          </w:p>
+        </w:tc>
+        <w:tc>
+          <w:tcPr>
+            <w:tcW w:w="6600" w:type="dxa"/>
+          </w:tcPr>
+          <w:p>
+            <w:pPr>
+              <w:rPr>
+                <w:rFonts w:ascii="標楷體" w:eastAsia="標楷體" w:hAnsi="標楷體" w:hint="eastAsia"/>
+              </w:rPr>
+            </w:pPr>
+          </w:p>
+        </w:tc>
+      </w:tr>
+      <w:tr>
+        <w:tc>
+          <w:tcPr>
+            <w:tcW w:w="1696" w:type="dxa"/>
+          </w:tcPr>
+          <w:p>
+            <w:pPr>
+              <w:rPr>
+                <w:rFonts w:ascii="標楷體" w:eastAsia="標楷體" w:hAnsi="標楷體"/>
+              </w:rPr>
+            </w:pPr>
+            <w:r>
+              <w:rPr>
+                <w:rFonts w:ascii="標楷體" w:eastAsia="標楷體" w:hAnsi="標楷體" w:hint="eastAsia"/>
+              </w:rPr>
+              <w:t>地圖編輯器</w:t>
+            </w:r>
+          </w:p>
+        </w:tc>
+        <w:tc>
+          <w:tcPr>
+            <w:tcW w:w="6600" w:type="dxa"/>
+          </w:tcPr>
+          <w:p>
+            <w:pPr>
+              <w:rPr>
+                <w:rFonts w:ascii="標楷體" w:eastAsia="MS Mincho" w:hAnsi="標楷體" w:hint="eastAsia"/>
+                <w:lang w:eastAsia="ja-JP"/>
+              </w:rPr>
+            </w:pPr>
+            <w:r>
+              <w:rPr>
+                <w:rFonts w:ascii="標楷體" w:eastAsia="標楷體" w:hAnsi="標楷體" w:hint="eastAsia"/>
+              </w:rPr>
+              <w:t>廢物地圖編輯器</w:t>
+            </w:r>
           </w:p>
         </w:tc>
       </w:tr>

</xml_diff>

<commit_message>
SLoWMoTIoN Ver 1.20.7 : report 3-3
</commit_message>
<xml_diff>
--- a/SLoWMoTIoN/RES/report/3/3-3 程式技術.docx
+++ b/SLoWMoTIoN/RES/report/3/3-3 程式技術.docx
@@ -1,6 +1,6 @@
 
 <file path=word/document.xml><?xml version="1.0" encoding="utf-8"?>
-<w:document xmlns:wpc="http://schemas.microsoft.com/office/word/2010/wordprocessingCanvas" xmlns:cx="http://schemas.microsoft.com/office/drawing/2014/chartex" xmlns:mc="http://schemas.openxmlformats.org/markup-compatibility/2006" xmlns:o="urn:schemas-microsoft-com:office:office" xmlns:r="http://schemas.openxmlformats.org/officeDocument/2006/relationships" xmlns:m="http://schemas.openxmlformats.org/officeDocument/2006/math" xmlns:v="urn:schemas-microsoft-com:vml" xmlns:wp14="http://schemas.microsoft.com/office/word/2010/wordprocessingDrawing" xmlns:wp="http://schemas.openxmlformats.org/drawingml/2006/wordprocessingDrawing" xmlns:w10="urn:schemas-microsoft-com:office:word" xmlns:w="http://schemas.openxmlformats.org/wordprocessingml/2006/main" xmlns:w14="http://schemas.microsoft.com/office/word/2010/wordml" xmlns:w15="http://schemas.microsoft.com/office/word/2012/wordml" xmlns:w16se="http://schemas.microsoft.com/office/word/2015/wordml/symex" xmlns:wpg="http://schemas.microsoft.com/office/word/2010/wordprocessingGroup" xmlns:wpi="http://schemas.microsoft.com/office/word/2010/wordprocessingInk" xmlns:wne="http://schemas.microsoft.com/office/word/2006/wordml" xmlns:wps="http://schemas.microsoft.com/office/word/2010/wordprocessingShape" mc:Ignorable="w14 w15 w16se wp14">
+<w:document xmlns:wpc="http://schemas.microsoft.com/office/word/2010/wordprocessingCanvas" xmlns:cx="http://schemas.microsoft.com/office/drawing/2014/chartex" xmlns:cx1="http://schemas.microsoft.com/office/drawing/2015/9/8/chartex" xmlns:cx2="http://schemas.microsoft.com/office/drawing/2015/10/21/chartex" xmlns:cx3="http://schemas.microsoft.com/office/drawing/2016/5/9/chartex" xmlns:cx4="http://schemas.microsoft.com/office/drawing/2016/5/10/chartex" xmlns:cx5="http://schemas.microsoft.com/office/drawing/2016/5/11/chartex" xmlns:cx6="http://schemas.microsoft.com/office/drawing/2016/5/12/chartex" xmlns:cx7="http://schemas.microsoft.com/office/drawing/2016/5/13/chartex" xmlns:cx8="http://schemas.microsoft.com/office/drawing/2016/5/14/chartex" xmlns:mc="http://schemas.openxmlformats.org/markup-compatibility/2006" xmlns:aink="http://schemas.microsoft.com/office/drawing/2016/ink" xmlns:am3d="http://schemas.microsoft.com/office/drawing/2017/model3d" xmlns:o="urn:schemas-microsoft-com:office:office" xmlns:r="http://schemas.openxmlformats.org/officeDocument/2006/relationships" xmlns:m="http://schemas.openxmlformats.org/officeDocument/2006/math" xmlns:v="urn:schemas-microsoft-com:vml" xmlns:wp14="http://schemas.microsoft.com/office/word/2010/wordprocessingDrawing" xmlns:wp="http://schemas.openxmlformats.org/drawingml/2006/wordprocessingDrawing" xmlns:w10="urn:schemas-microsoft-com:office:word" xmlns:w="http://schemas.openxmlformats.org/wordprocessingml/2006/main" xmlns:w14="http://schemas.microsoft.com/office/word/2010/wordml" xmlns:w15="http://schemas.microsoft.com/office/word/2012/wordml" xmlns:w16cid="http://schemas.microsoft.com/office/word/2016/wordml/cid" xmlns:w16se="http://schemas.microsoft.com/office/word/2015/wordml/symex" xmlns:wpg="http://schemas.microsoft.com/office/word/2010/wordprocessingGroup" xmlns:wpi="http://schemas.microsoft.com/office/word/2010/wordprocessingInk" xmlns:wne="http://schemas.microsoft.com/office/word/2006/wordml" xmlns:wps="http://schemas.microsoft.com/office/word/2010/wordprocessingShape" mc:Ignorable="w14 w15 w16se w16cid wp14">
   <w:body>
     <w:tbl>
       <w:tblPr>
@@ -491,21 +491,7 @@
               <w:rPr>
                 <w:rFonts w:ascii="標楷體" w:eastAsia="標楷體" w:hAnsi="標楷體" w:hint="eastAsia"/>
               </w:rPr>
-              <w:t>為最大圖層數時停止，如此</w:t>
-            </w:r>
-            <w:proofErr w:type="gramStart"/>
-            <w:r>
-              <w:rPr>
-                <w:rFonts w:ascii="標楷體" w:eastAsia="標楷體" w:hAnsi="標楷體" w:hint="eastAsia"/>
-              </w:rPr>
-              <w:t>一來，圖層叫</w:t>
-            </w:r>
-            <w:proofErr w:type="gramEnd"/>
-            <w:r>
-              <w:rPr>
-                <w:rFonts w:ascii="標楷體" w:eastAsia="標楷體" w:hAnsi="標楷體" w:hint="eastAsia"/>
-              </w:rPr>
-              <w:t>小的圖片/動畫/動作會先被呼叫顯示，而圖層大的則後呼叫顯</w:t>
+              <w:t>為最大圖層數時停止，如此一來，圖層叫小的圖片/動畫/動作會先被呼叫顯示，而圖層大的則後呼叫顯</w:t>
             </w:r>
             <w:r>
               <w:rPr>
@@ -647,21 +633,7 @@
               <w:rPr>
                 <w:rFonts w:ascii="標楷體" w:eastAsia="標楷體" w:hAnsi="標楷體" w:hint="eastAsia"/>
               </w:rPr>
-              <w:t>對話文本中「</w:t>
-            </w:r>
-            <w:proofErr w:type="gramStart"/>
-            <w:r>
-              <w:rPr>
-                <w:rFonts w:ascii="標楷體" w:eastAsia="標楷體" w:hAnsi="標楷體" w:hint="eastAsia"/>
-              </w:rPr>
-              <w:t>誰說了什麼</w:t>
-            </w:r>
-            <w:proofErr w:type="gramEnd"/>
-            <w:r>
-              <w:rPr>
-                <w:rFonts w:ascii="標楷體" w:eastAsia="標楷體" w:hAnsi="標楷體" w:hint="eastAsia"/>
-              </w:rPr>
-              <w:t>話」</w:t>
+              <w:t>對話文本中「誰說了什麼話」</w:t>
             </w:r>
             <w:r>
               <w:rPr>
@@ -1021,21 +993,7 @@
               <w:rPr>
                 <w:rFonts w:ascii="標楷體" w:eastAsia="標楷體" w:hAnsi="標楷體" w:hint="eastAsia"/>
               </w:rPr>
-              <w:t>結局具有</w:t>
-            </w:r>
-            <w:proofErr w:type="gramStart"/>
-            <w:r>
-              <w:rPr>
-                <w:rFonts w:ascii="標楷體" w:eastAsia="標楷體" w:hAnsi="標楷體" w:hint="eastAsia"/>
-              </w:rPr>
-              <w:t>多組圖</w:t>
-            </w:r>
-            <w:proofErr w:type="gramEnd"/>
-            <w:r>
-              <w:rPr>
-                <w:rFonts w:ascii="標楷體" w:eastAsia="標楷體" w:hAnsi="標楷體" w:hint="eastAsia"/>
-              </w:rPr>
-              <w:t>+多組對話，</w:t>
+              <w:t>結局具有多組圖+多組對話，</w:t>
             </w:r>
             <w:r>
               <w:rPr>
@@ -1116,6 +1074,12 @@
               <w:rPr>
                 <w:rFonts w:ascii="標楷體" w:eastAsia="標楷體" w:hAnsi="標楷體" w:hint="eastAsia"/>
               </w:rPr>
+              <w:t>能</w:t>
+            </w:r>
+            <w:r>
+              <w:rPr>
+                <w:rFonts w:ascii="標楷體" w:eastAsia="標楷體" w:hAnsi="標楷體" w:hint="eastAsia"/>
+              </w:rPr>
               <w:t>透過</w:t>
             </w:r>
             <w:proofErr w:type="spellStart"/>
@@ -1130,7 +1094,7 @@
               <w:rPr>
                 <w:rFonts w:ascii="標楷體" w:eastAsia="標楷體" w:hAnsi="標楷體" w:hint="eastAsia"/>
               </w:rPr>
-              <w:t>讀取與寫入「</w:t>
+              <w:t>讀取「</w:t>
             </w:r>
             <w:r>
               <w:rPr>
@@ -1143,6 +1107,12 @@
                 <w:rFonts w:ascii="標楷體" w:eastAsia="標楷體" w:hAnsi="標楷體" w:hint="eastAsia"/>
               </w:rPr>
               <w:t>」</w:t>
+            </w:r>
+            <w:r>
+              <w:rPr>
+                <w:rFonts w:ascii="標楷體" w:eastAsia="標楷體" w:hAnsi="標楷體" w:hint="eastAsia"/>
+              </w:rPr>
+              <w:t>並記錄之</w:t>
             </w:r>
             <w:r>
               <w:rPr>
@@ -1506,19 +1476,11 @@
               </w:rPr>
               <w:t>hile</w:t>
             </w:r>
-            <w:proofErr w:type="gramStart"/>
-            <w:r>
-              <w:rPr>
-                <w:rFonts w:ascii="標楷體" w:eastAsia="標楷體" w:hAnsi="標楷體" w:hint="eastAsia"/>
-              </w:rPr>
-              <w:t>迴</w:t>
-            </w:r>
-            <w:proofErr w:type="gramEnd"/>
-            <w:r>
-              <w:rPr>
-                <w:rFonts w:ascii="標楷體" w:eastAsia="標楷體" w:hAnsi="標楷體" w:hint="eastAsia"/>
-              </w:rPr>
-              <w:t>圈以及</w:t>
+            <w:r>
+              <w:rPr>
+                <w:rFonts w:ascii="標楷體" w:eastAsia="標楷體" w:hAnsi="標楷體" w:hint="eastAsia"/>
+              </w:rPr>
+              <w:t>迴圈以及</w:t>
             </w:r>
             <w:proofErr w:type="spellStart"/>
             <w:r>
@@ -1691,7 +1653,7 @@
           <w:p>
             <w:pPr>
               <w:rPr>
-                <w:rFonts w:ascii="標楷體" w:eastAsia="標楷體" w:hAnsi="標楷體" w:hint="eastAsia"/>
+                <w:rFonts w:ascii="標楷體" w:eastAsia="標楷體" w:hAnsi="標楷體"/>
               </w:rPr>
             </w:pPr>
             <w:proofErr w:type="spellStart"/>
@@ -1823,13 +1785,7 @@
               <w:rPr>
                 <w:rFonts w:ascii="標楷體" w:eastAsia="標楷體" w:hAnsi="標楷體" w:hint="eastAsia"/>
               </w:rPr>
-              <w:t>CGame</w:t>
-            </w:r>
-            <w:r>
-              <w:rPr>
-                <w:rFonts w:ascii="標楷體" w:eastAsia="標楷體" w:hAnsi="標楷體" w:hint="eastAsia"/>
-              </w:rPr>
-              <w:t>StateRun</w:t>
+              <w:t>CGameStateRun</w:t>
             </w:r>
             <w:proofErr w:type="spellEnd"/>
             <w:r>
@@ -1843,13 +1799,7 @@
               <w:rPr>
                 <w:rFonts w:ascii="標楷體" w:eastAsia="標楷體" w:hAnsi="標楷體" w:hint="eastAsia"/>
               </w:rPr>
-              <w:t>CGame</w:t>
-            </w:r>
-            <w:r>
-              <w:rPr>
-                <w:rFonts w:ascii="標楷體" w:eastAsia="標楷體" w:hAnsi="標楷體" w:hint="eastAsia"/>
-              </w:rPr>
-              <w:t>StateOver</w:t>
+              <w:t>CGameStateOver</w:t>
             </w:r>
             <w:proofErr w:type="spellEnd"/>
             <w:r>
@@ -1977,7 +1927,7 @@
           <w:p>
             <w:pPr>
               <w:rPr>
-                <w:rFonts w:ascii="標楷體" w:eastAsia="標楷體" w:hAnsi="標楷體" w:hint="eastAsia"/>
+                <w:rFonts w:ascii="標楷體" w:eastAsia="標楷體" w:hAnsi="標楷體"/>
               </w:rPr>
             </w:pPr>
             <w:r>
@@ -2022,7 +1972,7 @@
           <w:p>
             <w:pPr>
               <w:rPr>
-                <w:rFonts w:ascii="標楷體" w:eastAsia="標楷體" w:hAnsi="標楷體" w:hint="eastAsia"/>
+                <w:rFonts w:ascii="標楷體" w:eastAsia="標楷體" w:hAnsi="標楷體"/>
               </w:rPr>
             </w:pPr>
             <w:proofErr w:type="spellStart"/>
@@ -2050,7 +2000,7 @@
           <w:p>
             <w:pPr>
               <w:rPr>
-                <w:rFonts w:ascii="標楷體" w:eastAsia="標楷體" w:hAnsi="標楷體" w:hint="eastAsia"/>
+                <w:rFonts w:ascii="標楷體" w:eastAsia="標楷體" w:hAnsi="標楷體"/>
               </w:rPr>
             </w:pPr>
             <w:r>
@@ -2147,11 +2097,416 @@
           <w:p>
             <w:pPr>
               <w:rPr>
-                <w:rFonts w:ascii="標楷體" w:eastAsia="標楷體" w:hAnsi="標楷體" w:hint="eastAsia"/>
-              </w:rPr>
-            </w:pPr>
+                <w:rFonts w:ascii="標楷體" w:eastAsia="標楷體" w:hAnsi="標楷體"/>
+              </w:rPr>
+            </w:pPr>
+            <w:r>
+              <w:rPr>
+                <w:rFonts w:ascii="標楷體" w:eastAsia="標楷體" w:hAnsi="標楷體" w:hint="eastAsia"/>
+              </w:rPr>
+              <w:t>工具列的使用必須先在</w:t>
+            </w:r>
+            <w:proofErr w:type="spellStart"/>
+            <w:r>
+              <w:rPr>
+                <w:rFonts w:ascii="標楷體" w:eastAsia="標楷體" w:hAnsi="標楷體" w:hint="eastAsia"/>
+              </w:rPr>
+              <w:t>game.rc</w:t>
+            </w:r>
+            <w:proofErr w:type="spellEnd"/>
+            <w:r>
+              <w:rPr>
+                <w:rFonts w:ascii="標楷體" w:eastAsia="標楷體" w:hAnsi="標楷體" w:hint="eastAsia"/>
+              </w:rPr>
+              <w:t>的</w:t>
+            </w:r>
+            <w:r>
+              <w:rPr>
+                <w:rFonts w:ascii="標楷體" w:eastAsia="標楷體" w:hAnsi="標楷體" w:hint="eastAsia"/>
+              </w:rPr>
+              <w:t>MENU中新增</w:t>
+            </w:r>
+            <w:r>
+              <w:rPr>
+                <w:rFonts w:ascii="標楷體" w:eastAsia="標楷體" w:hAnsi="標楷體" w:hint="eastAsia"/>
+              </w:rPr>
+              <w:t>按鍵，</w:t>
+            </w:r>
+            <w:r>
+              <w:rPr>
+                <w:rFonts w:ascii="標楷體" w:eastAsia="標楷體" w:hAnsi="標楷體" w:hint="eastAsia"/>
+              </w:rPr>
+              <w:t>並設置按鍵的ID，然後在g</w:t>
+            </w:r>
+            <w:r>
+              <w:rPr>
+                <w:rFonts w:ascii="標楷體" w:eastAsia="標楷體" w:hAnsi="標楷體"/>
+              </w:rPr>
+              <w:t>ameView.cpp</w:t>
+            </w:r>
+            <w:r>
+              <w:rPr>
+                <w:rFonts w:ascii="標楷體" w:eastAsia="標楷體" w:hAnsi="標楷體" w:hint="eastAsia"/>
+              </w:rPr>
+              <w:t>中</w:t>
+            </w:r>
+            <w:r>
+              <w:rPr>
+                <w:rFonts w:ascii="標楷體" w:eastAsia="標楷體" w:hAnsi="標楷體" w:hint="eastAsia"/>
+              </w:rPr>
+              <w:t>設置並撰寫對應按鍵</w:t>
+            </w:r>
+            <w:r>
+              <w:rPr>
+                <w:rFonts w:ascii="標楷體" w:eastAsia="標楷體" w:hAnsi="標楷體" w:hint="eastAsia"/>
+              </w:rPr>
+              <w:t>ID</w:t>
+            </w:r>
+            <w:r>
+              <w:rPr>
+                <w:rFonts w:ascii="標楷體" w:eastAsia="標楷體" w:hAnsi="標楷體" w:hint="eastAsia"/>
+              </w:rPr>
+              <w:t>的函式</w:t>
+            </w:r>
+            <w:r>
+              <w:rPr>
+                <w:rFonts w:ascii="標楷體" w:eastAsia="標楷體" w:hAnsi="標楷體" w:hint="eastAsia"/>
+              </w:rPr>
+              <w:t>。</w:t>
+            </w:r>
+          </w:p>
+          <w:p>
+            <w:pPr>
+              <w:rPr>
+                <w:rFonts w:ascii="標楷體" w:eastAsia="標楷體" w:hAnsi="標楷體" w:hint="eastAsia"/>
+              </w:rPr>
+            </w:pPr>
+            <w:r>
+              <w:rPr>
+                <w:rFonts w:ascii="標楷體" w:eastAsia="標楷體" w:hAnsi="標楷體" w:hint="eastAsia"/>
+              </w:rPr>
+              <w:t>在程式中我們</w:t>
+            </w:r>
+            <w:r>
+              <w:rPr>
+                <w:rFonts w:ascii="標楷體" w:eastAsia="標楷體" w:hAnsi="標楷體" w:hint="eastAsia"/>
+              </w:rPr>
+              <w:t>希望能利用工具列</w:t>
+            </w:r>
+            <w:r>
+              <w:rPr>
+                <w:rFonts w:ascii="標楷體" w:eastAsia="標楷體" w:hAnsi="標楷體" w:hint="eastAsia"/>
+              </w:rPr>
+              <w:t>執行</w:t>
+            </w:r>
+            <w:r>
+              <w:rPr>
+                <w:rFonts w:ascii="標楷體" w:eastAsia="標楷體" w:hAnsi="標楷體" w:hint="eastAsia"/>
+              </w:rPr>
+              <w:t>主程式</w:t>
+            </w:r>
+            <w:r>
+              <w:rPr>
+                <w:rFonts w:ascii="標楷體" w:eastAsia="標楷體" w:hAnsi="標楷體" w:hint="eastAsia"/>
+              </w:rPr>
+              <w:t>上</w:t>
+            </w:r>
+            <w:r>
+              <w:rPr>
+                <w:rFonts w:ascii="標楷體" w:eastAsia="標楷體" w:hAnsi="標楷體" w:hint="eastAsia"/>
+              </w:rPr>
+              <w:t>不同的操作，</w:t>
+            </w:r>
+            <w:r>
+              <w:rPr>
+                <w:rFonts w:ascii="標楷體" w:eastAsia="標楷體" w:hAnsi="標楷體" w:hint="eastAsia"/>
+              </w:rPr>
+              <w:t>因此</w:t>
+            </w:r>
+            <w:r>
+              <w:rPr>
+                <w:rFonts w:ascii="標楷體" w:eastAsia="標楷體" w:hAnsi="標楷體" w:hint="eastAsia"/>
+              </w:rPr>
+              <w:t>利用</w:t>
+            </w:r>
+            <w:proofErr w:type="spellStart"/>
+            <w:r>
+              <w:rPr>
+                <w:rFonts w:ascii="標楷體" w:eastAsia="標楷體" w:hAnsi="標楷體" w:hint="eastAsia"/>
+              </w:rPr>
+              <w:t>f</w:t>
+            </w:r>
+            <w:r>
+              <w:rPr>
+                <w:rFonts w:ascii="標楷體" w:eastAsia="標楷體" w:hAnsi="標楷體"/>
+              </w:rPr>
+              <w:t>stream</w:t>
+            </w:r>
+            <w:proofErr w:type="spellEnd"/>
+            <w:r>
+              <w:rPr>
+                <w:rFonts w:ascii="標楷體" w:eastAsia="標楷體" w:hAnsi="標楷體" w:hint="eastAsia"/>
+              </w:rPr>
+              <w:t>檔案讀寫技術，</w:t>
+            </w:r>
+            <w:r>
+              <w:rPr>
+                <w:rFonts w:ascii="標楷體" w:eastAsia="標楷體" w:hAnsi="標楷體" w:hint="eastAsia"/>
+              </w:rPr>
+              <w:t>當點擊工具列</w:t>
+            </w:r>
+            <w:r>
+              <w:rPr>
+                <w:rFonts w:ascii="標楷體" w:eastAsia="標楷體" w:hAnsi="標楷體" w:hint="eastAsia"/>
+              </w:rPr>
+              <w:t>特定按扭時，以t</w:t>
+            </w:r>
+            <w:r>
+              <w:rPr>
+                <w:rFonts w:ascii="標楷體" w:eastAsia="標楷體" w:hAnsi="標楷體"/>
+              </w:rPr>
+              <w:t>xt</w:t>
+            </w:r>
+            <w:r>
+              <w:rPr>
+                <w:rFonts w:ascii="標楷體" w:eastAsia="標楷體" w:hAnsi="標楷體" w:hint="eastAsia"/>
+              </w:rPr>
+              <w:t>形式將指令寫出，</w:t>
+            </w:r>
+            <w:r>
+              <w:rPr>
+                <w:rFonts w:ascii="標楷體" w:eastAsia="標楷體" w:hAnsi="標楷體" w:hint="eastAsia"/>
+              </w:rPr>
+              <w:t>同時在主程式讀取該txt</w:t>
+            </w:r>
+            <w:r>
+              <w:rPr>
+                <w:rFonts w:ascii="標楷體" w:eastAsia="標楷體" w:hAnsi="標楷體" w:hint="eastAsia"/>
+              </w:rPr>
+              <w:t>並</w:t>
+            </w:r>
+            <w:r>
+              <w:rPr>
+                <w:rFonts w:ascii="標楷體" w:eastAsia="標楷體" w:hAnsi="標楷體" w:hint="eastAsia"/>
+              </w:rPr>
+              <w:t>分析其內容，</w:t>
+            </w:r>
+            <w:r>
+              <w:rPr>
+                <w:rFonts w:ascii="標楷體" w:eastAsia="標楷體" w:hAnsi="標楷體" w:hint="eastAsia"/>
+              </w:rPr>
+              <w:t>再根據內容做出不同的操作，</w:t>
+            </w:r>
+            <w:r>
+              <w:rPr>
+                <w:rFonts w:ascii="標楷體" w:eastAsia="標楷體" w:hAnsi="標楷體" w:hint="eastAsia"/>
+              </w:rPr>
+              <w:t>藉此達到目的</w:t>
+            </w:r>
+            <w:r>
+              <w:rPr>
+                <w:rFonts w:ascii="標楷體" w:eastAsia="標楷體" w:hAnsi="標楷體" w:hint="eastAsia"/>
+              </w:rPr>
+              <w:t>。</w:t>
+            </w:r>
+          </w:p>
+        </w:tc>
+      </w:tr>
+      <w:tr>
+        <w:tc>
+          <w:tcPr>
+            <w:tcW w:w="1696" w:type="dxa"/>
+          </w:tcPr>
+          <w:p>
+            <w:pPr>
+              <w:rPr>
+                <w:rFonts w:ascii="標楷體" w:eastAsia="標楷體" w:hAnsi="標楷體" w:hint="eastAsia"/>
+              </w:rPr>
+            </w:pPr>
+            <w:r>
+              <w:rPr>
+                <w:rFonts w:ascii="標楷體" w:eastAsia="標楷體" w:hAnsi="標楷體" w:hint="eastAsia"/>
+              </w:rPr>
+              <w:t>地圖編輯器</w:t>
+            </w:r>
+          </w:p>
+        </w:tc>
+        <w:tc>
+          <w:tcPr>
+            <w:tcW w:w="6600" w:type="dxa"/>
+          </w:tcPr>
+          <w:p>
+            <w:pPr>
+              <w:rPr>
+                <w:rFonts w:ascii="標楷體" w:eastAsia="標楷體" w:hAnsi="標楷體"/>
+              </w:rPr>
+            </w:pPr>
+            <w:r>
+              <w:rPr>
+                <w:rFonts w:ascii="標楷體" w:eastAsia="標楷體" w:hAnsi="標楷體" w:hint="eastAsia"/>
+              </w:rPr>
+              <w:t>地圖編輯器</w:t>
+            </w:r>
+            <w:r>
+              <w:rPr>
+                <w:rFonts w:ascii="標楷體" w:eastAsia="標楷體" w:hAnsi="標楷體" w:hint="eastAsia"/>
+              </w:rPr>
+              <w:t>提供簡單的圖形化編輯地圖功能，能以工具列新</w:t>
+            </w:r>
+            <w:r>
+              <w:rPr>
+                <w:rFonts w:ascii="標楷體" w:eastAsia="標楷體" w:hAnsi="標楷體" w:hint="eastAsia"/>
+              </w:rPr>
+              <w:lastRenderedPageBreak/>
+              <w:t>增/開啟地圖、新增物件(障礙物或門)。</w:t>
+            </w:r>
+          </w:p>
+          <w:p>
+            <w:pPr>
+              <w:rPr>
+                <w:rFonts w:ascii="標楷體" w:eastAsia="標楷體" w:hAnsi="標楷體"/>
+              </w:rPr>
+            </w:pPr>
+            <w:r>
+              <w:rPr>
+                <w:rFonts w:ascii="標楷體" w:eastAsia="標楷體" w:hAnsi="標楷體" w:hint="eastAsia"/>
+              </w:rPr>
+              <w:t>新增出來的物件可以藉由滑鼠</w:t>
+            </w:r>
+            <w:r>
+              <w:rPr>
+                <w:rFonts w:ascii="標楷體" w:eastAsia="標楷體" w:hAnsi="標楷體" w:hint="eastAsia"/>
+              </w:rPr>
+              <w:t>拖曳改變其位置，其概念為：當滑鼠點擊時，</w:t>
+            </w:r>
+            <w:r>
+              <w:rPr>
+                <w:rFonts w:ascii="標楷體" w:eastAsia="標楷體" w:hAnsi="標楷體" w:hint="eastAsia"/>
+              </w:rPr>
+              <w:t>選取被點擊的物件，</w:t>
+            </w:r>
+            <w:r>
+              <w:rPr>
+                <w:rFonts w:ascii="標楷體" w:eastAsia="標楷體" w:hAnsi="標楷體" w:hint="eastAsia"/>
+              </w:rPr>
+              <w:t>並在滑鼠持續按住左鍵的狀態中，讓選取的物件隨著滑鼠座標移動</w:t>
+            </w:r>
+            <w:r>
+              <w:rPr>
+                <w:rFonts w:ascii="標楷體" w:eastAsia="標楷體" w:hAnsi="標楷體" w:hint="eastAsia"/>
+              </w:rPr>
+              <w:t>。</w:t>
+            </w:r>
+            <w:r>
+              <w:rPr>
+                <w:rFonts w:ascii="標楷體" w:eastAsia="標楷體" w:hAnsi="標楷體" w:hint="eastAsia"/>
+              </w:rPr>
+              <w:t>同樣概念，被選取的物件也可以透過d</w:t>
+            </w:r>
+            <w:r>
+              <w:rPr>
+                <w:rFonts w:ascii="標楷體" w:eastAsia="標楷體" w:hAnsi="標楷體"/>
+              </w:rPr>
+              <w:t>elete</w:t>
+            </w:r>
+            <w:r>
+              <w:rPr>
+                <w:rFonts w:ascii="標楷體" w:eastAsia="標楷體" w:hAnsi="標楷體" w:hint="eastAsia"/>
+              </w:rPr>
+              <w:t>刪除。</w:t>
+            </w:r>
+          </w:p>
+          <w:p>
+            <w:pPr>
+              <w:rPr>
+                <w:rFonts w:ascii="標楷體" w:eastAsia="標楷體" w:hAnsi="標楷體"/>
+              </w:rPr>
+            </w:pPr>
+            <w:r>
+              <w:rPr>
+                <w:rFonts w:ascii="標楷體" w:eastAsia="標楷體" w:hAnsi="標楷體" w:hint="eastAsia"/>
+              </w:rPr>
+              <w:t>編輯好的地圖可以進行存檔操作，在存檔操作中會把</w:t>
+            </w:r>
+            <w:r>
+              <w:rPr>
+                <w:rFonts w:ascii="標楷體" w:eastAsia="標楷體" w:hAnsi="標楷體" w:hint="eastAsia"/>
+              </w:rPr>
+              <w:t>地圖編輯器上的物件轉換為基礎地圖資訊(</w:t>
+            </w:r>
+            <w:proofErr w:type="spellStart"/>
+            <w:r>
+              <w:rPr>
+                <w:rFonts w:ascii="標楷體" w:eastAsia="標楷體" w:hAnsi="標楷體" w:hint="eastAsia"/>
+              </w:rPr>
+              <w:t>CBlockMap</w:t>
+            </w:r>
+            <w:proofErr w:type="spellEnd"/>
+            <w:r>
+              <w:rPr>
+                <w:rFonts w:ascii="標楷體" w:eastAsia="標楷體" w:hAnsi="標楷體" w:hint="eastAsia"/>
+              </w:rPr>
+              <w:t>)，並透過</w:t>
+            </w:r>
+            <w:proofErr w:type="spellStart"/>
+            <w:r>
+              <w:rPr>
+                <w:rFonts w:ascii="標楷體" w:eastAsia="標楷體" w:hAnsi="標楷體" w:hint="eastAsia"/>
+              </w:rPr>
+              <w:t>CBlockMap</w:t>
+            </w:r>
+            <w:proofErr w:type="spellEnd"/>
+            <w:r>
+              <w:rPr>
+                <w:rFonts w:ascii="標楷體" w:eastAsia="標楷體" w:hAnsi="標楷體" w:hint="eastAsia"/>
+              </w:rPr>
+              <w:t>自帶的函式將地圖資訊寫出。</w:t>
+            </w:r>
+          </w:p>
+          <w:p>
+            <w:pPr>
+              <w:rPr>
+                <w:rFonts w:ascii="標楷體" w:eastAsia="標楷體" w:hAnsi="標楷體" w:hint="eastAsia"/>
+              </w:rPr>
+            </w:pPr>
+            <w:r>
+              <w:rPr>
+                <w:rFonts w:ascii="標楷體" w:eastAsia="標楷體" w:hAnsi="標楷體" w:hint="eastAsia"/>
+              </w:rPr>
+              <w:t>在地圖編輯器</w:t>
+            </w:r>
+            <w:r>
+              <w:rPr>
+                <w:rFonts w:ascii="標楷體" w:eastAsia="標楷體" w:hAnsi="標楷體" w:hint="eastAsia"/>
+              </w:rPr>
+              <w:t>編輯完地圖後，不需重啟程式來重新載入地圖</w:t>
+            </w:r>
+            <w:r>
+              <w:rPr>
+                <w:rFonts w:ascii="標楷體" w:eastAsia="標楷體" w:hAnsi="標楷體" w:hint="eastAsia"/>
+              </w:rPr>
+              <w:t>。</w:t>
+            </w:r>
+            <w:r>
+              <w:rPr>
+                <w:rFonts w:ascii="標楷體" w:eastAsia="標楷體" w:hAnsi="標楷體" w:hint="eastAsia"/>
+              </w:rPr>
+              <w:t>我們在編輯的過程</w:t>
+            </w:r>
+            <w:r>
+              <w:rPr>
+                <w:rFonts w:ascii="標楷體" w:eastAsia="標楷體" w:hAnsi="標楷體" w:hint="eastAsia"/>
+              </w:rPr>
+              <w:t>的同時紀錄「哪些地圖被編輯過」，在重新回到遊戲的時候，將被編輯過的地圖重新創建，替換掉原本的地圖，達到線上重新載入的功能</w:t>
+            </w:r>
             <w:bookmarkStart w:id="0" w:name="_GoBack"/>
             <w:bookmarkEnd w:id="0"/>
+            <w:r>
+              <w:rPr>
+                <w:rFonts w:ascii="標楷體" w:eastAsia="標楷體" w:hAnsi="標楷體" w:hint="eastAsia"/>
+              </w:rPr>
+              <w:t>。</w:t>
+            </w:r>
           </w:p>
         </w:tc>
       </w:tr>
@@ -2174,7 +2529,7 @@
 </file>
 
 <file path=word/styles.xml><?xml version="1.0" encoding="utf-8"?>
-<w:styles xmlns:mc="http://schemas.openxmlformats.org/markup-compatibility/2006" xmlns:r="http://schemas.openxmlformats.org/officeDocument/2006/relationships" xmlns:w="http://schemas.openxmlformats.org/wordprocessingml/2006/main" xmlns:w14="http://schemas.microsoft.com/office/word/2010/wordml" xmlns:w15="http://schemas.microsoft.com/office/word/2012/wordml" xmlns:w16se="http://schemas.microsoft.com/office/word/2015/wordml/symex" mc:Ignorable="w14 w15 w16se">
+<w:styles xmlns:mc="http://schemas.openxmlformats.org/markup-compatibility/2006" xmlns:r="http://schemas.openxmlformats.org/officeDocument/2006/relationships" xmlns:w="http://schemas.openxmlformats.org/wordprocessingml/2006/main" xmlns:w14="http://schemas.microsoft.com/office/word/2010/wordml" xmlns:w15="http://schemas.microsoft.com/office/word/2012/wordml" xmlns:w16cid="http://schemas.microsoft.com/office/word/2016/wordml/cid" xmlns:w16se="http://schemas.microsoft.com/office/word/2015/wordml/symex" mc:Ignorable="w14 w15 w16se w16cid">
   <w:docDefaults>
     <w:rPrDefault>
       <w:rPr>
@@ -2187,7 +2542,7 @@
     </w:rPrDefault>
     <w:pPrDefault/>
   </w:docDefaults>
-  <w:latentStyles w:defLockedState="0" w:defUIPriority="99" w:defSemiHidden="0" w:defUnhideWhenUsed="0" w:defQFormat="0" w:count="371">
+  <w:latentStyles w:defLockedState="0" w:defUIPriority="99" w:defSemiHidden="0" w:defUnhideWhenUsed="0" w:defQFormat="0" w:count="376">
     <w:lsdException w:name="Normal" w:uiPriority="0" w:qFormat="1"/>
     <w:lsdException w:name="heading 1" w:uiPriority="9" w:qFormat="1"/>
     <w:lsdException w:name="heading 2" w:semiHidden="1" w:uiPriority="9" w:unhideWhenUsed="1" w:qFormat="1"/>
@@ -2293,7 +2648,6 @@
     <w:lsdException w:name="HTML Sample" w:semiHidden="1" w:unhideWhenUsed="1"/>
     <w:lsdException w:name="HTML Typewriter" w:semiHidden="1" w:unhideWhenUsed="1"/>
     <w:lsdException w:name="HTML Variable" w:semiHidden="1" w:unhideWhenUsed="1"/>
-    <w:lsdException w:name="Normal Table" w:semiHidden="1" w:unhideWhenUsed="1"/>
     <w:lsdException w:name="annotation subject" w:semiHidden="1" w:unhideWhenUsed="1"/>
     <w:lsdException w:name="No List" w:semiHidden="1" w:unhideWhenUsed="1"/>
     <w:lsdException w:name="Outline List 1" w:semiHidden="1" w:unhideWhenUsed="1"/>
@@ -2336,11 +2690,8 @@
     <w:lsdException w:name="Table Contemporary" w:semiHidden="1" w:unhideWhenUsed="1"/>
     <w:lsdException w:name="Table Elegant" w:semiHidden="1" w:unhideWhenUsed="1"/>
     <w:lsdException w:name="Table Professional" w:semiHidden="1" w:unhideWhenUsed="1"/>
-    <w:lsdException w:name="Table Subtle 1" w:semiHidden="1" w:unhideWhenUsed="1"/>
     <w:lsdException w:name="Table Subtle 2" w:semiHidden="1" w:unhideWhenUsed="1"/>
     <w:lsdException w:name="Table Web 1" w:semiHidden="1" w:unhideWhenUsed="1"/>
-    <w:lsdException w:name="Table Web 2" w:semiHidden="1" w:unhideWhenUsed="1"/>
-    <w:lsdException w:name="Table Web 3" w:semiHidden="1" w:unhideWhenUsed="1"/>
     <w:lsdException w:name="Balloon Text" w:semiHidden="1" w:unhideWhenUsed="1"/>
     <w:lsdException w:name="Table Grid" w:uiPriority="39"/>
     <w:lsdException w:name="Table Theme" w:semiHidden="1" w:unhideWhenUsed="1"/>
@@ -2559,6 +2910,11 @@
     <w:lsdException w:name="List Table 5 Dark Accent 6" w:uiPriority="50"/>
     <w:lsdException w:name="List Table 6 Colorful Accent 6" w:uiPriority="51"/>
     <w:lsdException w:name="List Table 7 Colorful Accent 6" w:uiPriority="52"/>
+    <w:lsdException w:name="Mention" w:semiHidden="1" w:unhideWhenUsed="1"/>
+    <w:lsdException w:name="Smart Hyperlink" w:semiHidden="1" w:unhideWhenUsed="1"/>
+    <w:lsdException w:name="Hashtag" w:semiHidden="1" w:unhideWhenUsed="1"/>
+    <w:lsdException w:name="Unresolved Mention" w:semiHidden="1" w:unhideWhenUsed="1"/>
+    <w:lsdException w:name="Smart Link" w:semiHidden="1" w:unhideWhenUsed="1"/>
   </w:latentStyles>
   <w:style w:type="paragraph" w:default="1" w:styleId="a">
     <w:name w:val="Normal"/>

</xml_diff>